<commit_message>
Week 3 - Exercise -2 - Implementing Spring Dependency Inejction
</commit_message>
<xml_diff>
--- a/Week 3/Spring Core and Maven/Exercise 1/Ex_1_Configuring_Spring_Application.docx
+++ b/Week 3/Spring Core and Maven/Exercise 1/Ex_1_Configuring_Spring_Application.docx
@@ -27,7 +27,6 @@
         </w:rPr>
         <w:t xml:space="preserve">Exercise </w:t>
       </w:r>
-      <w:proofErr w:type="gramStart"/>
       <w:r>
         <w:rPr>
           <w:rFonts w:cstheme="minorHAnsi"/>
@@ -36,7 +35,7 @@
           <w:sz w:val="34"/>
           <w:szCs w:val="34"/>
         </w:rPr>
-        <w:t>3</w:t>
+        <w:t xml:space="preserve">1 </w:t>
       </w:r>
       <w:r>
         <w:rPr>
@@ -46,18 +45,7 @@
           <w:sz w:val="34"/>
           <w:szCs w:val="34"/>
         </w:rPr>
-        <w:t xml:space="preserve"> :</w:t>
-      </w:r>
-      <w:proofErr w:type="gramEnd"/>
-      <w:r>
-        <w:rPr>
-          <w:rFonts w:cstheme="minorHAnsi"/>
-          <w:b/>
-          <w:bCs/>
-          <w:sz w:val="34"/>
-          <w:szCs w:val="34"/>
-        </w:rPr>
-        <w:t xml:space="preserve"> </w:t>
+        <w:t xml:space="preserve">: </w:t>
       </w:r>
       <w:r>
         <w:rPr>
@@ -141,25 +129,7 @@
           <w:szCs w:val="24"/>
           <w:lang w:val="en-US"/>
         </w:rPr>
-        <w:t xml:space="preserve">Create a Maven project named </w:t>
-      </w:r>
-      <w:proofErr w:type="spellStart"/>
-      <w:r>
-        <w:rPr>
-          <w:sz w:val="24"/>
-          <w:szCs w:val="24"/>
-          <w:lang w:val="en-US"/>
-        </w:rPr>
-        <w:t>LibraryManagement</w:t>
-      </w:r>
-      <w:proofErr w:type="spellEnd"/>
-      <w:r>
-        <w:rPr>
-          <w:sz w:val="24"/>
-          <w:szCs w:val="24"/>
-          <w:lang w:val="en-US"/>
-        </w:rPr>
-        <w:t>.</w:t>
+        <w:t>Create a Maven project named LibraryManagement.</w:t>
       </w:r>
     </w:p>
     <w:p>
@@ -229,25 +199,7 @@
           <w:szCs w:val="24"/>
           <w:lang w:val="en-US"/>
         </w:rPr>
-        <w:t xml:space="preserve">Create an XML configuration file named applicationContext.xml in the </w:t>
-      </w:r>
-      <w:proofErr w:type="spellStart"/>
-      <w:r>
-        <w:rPr>
-          <w:sz w:val="24"/>
-          <w:szCs w:val="24"/>
-          <w:lang w:val="en-US"/>
-        </w:rPr>
-        <w:t>src</w:t>
-      </w:r>
-      <w:proofErr w:type="spellEnd"/>
-      <w:r>
-        <w:rPr>
-          <w:sz w:val="24"/>
-          <w:szCs w:val="24"/>
-          <w:lang w:val="en-US"/>
-        </w:rPr>
-        <w:t>/main/resources directory.</w:t>
+        <w:t>Create an XML configuration file named applicationContext.xml in the src/main/resources directory.</w:t>
       </w:r>
     </w:p>
     <w:p>
@@ -269,43 +221,7 @@
           <w:szCs w:val="24"/>
           <w:lang w:val="en-US"/>
         </w:rPr>
-        <w:t xml:space="preserve">Define beans for </w:t>
-      </w:r>
-      <w:proofErr w:type="spellStart"/>
-      <w:r>
-        <w:rPr>
-          <w:sz w:val="24"/>
-          <w:szCs w:val="24"/>
-          <w:lang w:val="en-US"/>
-        </w:rPr>
-        <w:t>BookService</w:t>
-      </w:r>
-      <w:proofErr w:type="spellEnd"/>
-      <w:r>
-        <w:rPr>
-          <w:sz w:val="24"/>
-          <w:szCs w:val="24"/>
-          <w:lang w:val="en-US"/>
-        </w:rPr>
-        <w:t xml:space="preserve"> and </w:t>
-      </w:r>
-      <w:proofErr w:type="spellStart"/>
-      <w:r>
-        <w:rPr>
-          <w:sz w:val="24"/>
-          <w:szCs w:val="24"/>
-          <w:lang w:val="en-US"/>
-        </w:rPr>
-        <w:t>BookRepository</w:t>
-      </w:r>
-      <w:proofErr w:type="spellEnd"/>
-      <w:r>
-        <w:rPr>
-          <w:sz w:val="24"/>
-          <w:szCs w:val="24"/>
-          <w:lang w:val="en-US"/>
-        </w:rPr>
-        <w:t xml:space="preserve"> in the XML file.</w:t>
+        <w:t>Define beans for BookService and BookRepository in the XML file.</w:t>
       </w:r>
     </w:p>
     <w:p>
@@ -353,53 +269,7 @@
           <w:szCs w:val="24"/>
           <w:lang w:val="en-US"/>
         </w:rPr>
-        <w:t xml:space="preserve">Create a package </w:t>
-      </w:r>
-      <w:proofErr w:type="spellStart"/>
-      <w:proofErr w:type="gramStart"/>
-      <w:r>
-        <w:rPr>
-          <w:sz w:val="24"/>
-          <w:szCs w:val="24"/>
-          <w:lang w:val="en-US"/>
-        </w:rPr>
-        <w:t>com.library</w:t>
-      </w:r>
-      <w:proofErr w:type="gramEnd"/>
-      <w:r>
-        <w:rPr>
-          <w:sz w:val="24"/>
-          <w:szCs w:val="24"/>
-          <w:lang w:val="en-US"/>
-        </w:rPr>
-        <w:t>.service</w:t>
-      </w:r>
-      <w:proofErr w:type="spellEnd"/>
-      <w:r>
-        <w:rPr>
-          <w:sz w:val="24"/>
-          <w:szCs w:val="24"/>
-          <w:lang w:val="en-US"/>
-        </w:rPr>
-        <w:t xml:space="preserve"> and add a class </w:t>
-      </w:r>
-      <w:proofErr w:type="spellStart"/>
-      <w:r>
-        <w:rPr>
-          <w:sz w:val="24"/>
-          <w:szCs w:val="24"/>
-          <w:lang w:val="en-US"/>
-        </w:rPr>
-        <w:t>BookService</w:t>
-      </w:r>
-      <w:proofErr w:type="spellEnd"/>
-      <w:r>
-        <w:rPr>
-          <w:sz w:val="24"/>
-          <w:szCs w:val="24"/>
-          <w:lang w:val="en-US"/>
-        </w:rPr>
-        <w:t>.</w:t>
+        <w:t>Create a package com.library.service and add a class BookService.</w:t>
       </w:r>
     </w:p>
     <w:p>
@@ -421,53 +291,7 @@
           <w:szCs w:val="24"/>
           <w:lang w:val="en-US"/>
         </w:rPr>
-        <w:t xml:space="preserve">Create a package </w:t>
-      </w:r>
-      <w:proofErr w:type="spellStart"/>
-      <w:proofErr w:type="gramStart"/>
-      <w:r>
-        <w:rPr>
-          <w:sz w:val="24"/>
-          <w:szCs w:val="24"/>
-          <w:lang w:val="en-US"/>
-        </w:rPr>
-        <w:t>com.library</w:t>
-      </w:r>
-      <w:proofErr w:type="gramEnd"/>
-      <w:r>
-        <w:rPr>
-          <w:sz w:val="24"/>
-          <w:szCs w:val="24"/>
-          <w:lang w:val="en-US"/>
-        </w:rPr>
-        <w:t>.repository</w:t>
-      </w:r>
-      <w:proofErr w:type="spellEnd"/>
-      <w:r>
-        <w:rPr>
-          <w:sz w:val="24"/>
-          <w:szCs w:val="24"/>
-          <w:lang w:val="en-US"/>
-        </w:rPr>
-        <w:t xml:space="preserve"> and add a class </w:t>
-      </w:r>
-      <w:proofErr w:type="spellStart"/>
-      <w:r>
-        <w:rPr>
-          <w:sz w:val="24"/>
-          <w:szCs w:val="24"/>
-          <w:lang w:val="en-US"/>
-        </w:rPr>
-        <w:t>BookRepository</w:t>
-      </w:r>
-      <w:proofErr w:type="spellEnd"/>
-      <w:r>
-        <w:rPr>
-          <w:sz w:val="24"/>
-          <w:szCs w:val="24"/>
-          <w:lang w:val="en-US"/>
-        </w:rPr>
-        <w:t>.</w:t>
+        <w:t>Create a package com.library.repository and add a class BookRepository.</w:t>
       </w:r>
     </w:p>
     <w:p>
@@ -548,7 +372,6 @@
         </w:numPr>
         <w:spacing w:after="0"/>
       </w:pPr>
-      <w:proofErr w:type="gramStart"/>
       <w:r>
         <w:rPr>
           <w:b/>
@@ -565,17 +388,7 @@
           <w:sz w:val="26"/>
           <w:szCs w:val="26"/>
         </w:rPr>
-        <w:t xml:space="preserve"> :</w:t>
-      </w:r>
-      <w:proofErr w:type="gramEnd"/>
-      <w:r>
-        <w:rPr>
-          <w:b/>
-          <w:bCs/>
-          <w:sz w:val="26"/>
-          <w:szCs w:val="26"/>
-        </w:rPr>
-        <w:t xml:space="preserve"> </w:t>
+        <w:t xml:space="preserve"> : </w:t>
       </w:r>
     </w:p>
     <w:p>
@@ -596,17 +409,8 @@
           <w:b/>
           <w:bCs/>
         </w:rPr>
-        <w:t xml:space="preserve">Key </w:t>
+        <w:t>Key Files :</w:t>
       </w:r>
-      <w:proofErr w:type="gramStart"/>
-      <w:r>
-        <w:rPr>
-          <w:b/>
-          <w:bCs/>
-        </w:rPr>
-        <w:t>Files :</w:t>
-      </w:r>
-      <w:proofErr w:type="gramEnd"/>
     </w:p>
     <w:p>
       <w:pPr>
@@ -630,7 +434,7 @@
           <w:szCs w:val="24"/>
         </w:rPr>
         <w:drawing>
-          <wp:anchor distT="0" distB="0" distL="114300" distR="114300" simplePos="0" relativeHeight="251668480" behindDoc="1" locked="0" layoutInCell="1" allowOverlap="1" wp14:anchorId="6EDAC659" wp14:editId="22AAD931">
+          <wp:anchor distT="0" distB="0" distL="114300" distR="114300" simplePos="0" relativeHeight="251668480" behindDoc="1" locked="0" layoutInCell="1" allowOverlap="1" wp14:anchorId="6EDAC659" wp14:editId="346353C5">
             <wp:simplePos x="0" y="0"/>
             <wp:positionH relativeFrom="margin">
               <wp:align>right</wp:align>
@@ -735,7 +539,6 @@
           </wp:anchor>
         </w:drawing>
       </w:r>
-      <w:proofErr w:type="gramStart"/>
       <w:r>
         <w:rPr>
           <w:b/>
@@ -743,13 +546,17 @@
           <w:sz w:val="24"/>
           <w:szCs w:val="24"/>
         </w:rPr>
-        <w:t>applicationContext.xml :</w:t>
+        <w:t xml:space="preserve">applicationContext.xml : </w:t>
       </w:r>
-      <w:proofErr w:type="gramEnd"/>
       <w:r>
         <w:rPr>
-          <w:b/>
-          <w:bCs/>
+          <w:sz w:val="24"/>
+          <w:szCs w:val="24"/>
+        </w:rPr>
+        <w:t>Defines beans</w:t>
+      </w:r>
+      <w:r>
+        <w:rPr>
           <w:sz w:val="24"/>
           <w:szCs w:val="24"/>
         </w:rPr>
@@ -760,53 +567,7 @@
           <w:sz w:val="24"/>
           <w:szCs w:val="24"/>
         </w:rPr>
-        <w:t>Defines beans</w:t>
-      </w:r>
-      <w:r>
-        <w:rPr>
-          <w:sz w:val="24"/>
-          <w:szCs w:val="24"/>
-        </w:rPr>
-        <w:t xml:space="preserve"> </w:t>
-      </w:r>
-      <w:r>
-        <w:rPr>
-          <w:sz w:val="24"/>
-          <w:szCs w:val="24"/>
-        </w:rPr>
-        <w:t>for </w:t>
-      </w:r>
-      <w:proofErr w:type="spellStart"/>
-      <w:r>
-        <w:rPr>
-          <w:sz w:val="24"/>
-          <w:szCs w:val="24"/>
-        </w:rPr>
-        <w:t>BookService</w:t>
-      </w:r>
-      <w:proofErr w:type="spellEnd"/>
-      <w:r>
-        <w:rPr>
-          <w:sz w:val="24"/>
-          <w:szCs w:val="24"/>
-        </w:rPr>
-        <w:t> and </w:t>
-      </w:r>
-      <w:proofErr w:type="spellStart"/>
-      <w:r>
-        <w:rPr>
-          <w:sz w:val="24"/>
-          <w:szCs w:val="24"/>
-        </w:rPr>
-        <w:t>BookRepository</w:t>
-      </w:r>
-      <w:proofErr w:type="spellEnd"/>
-      <w:r>
-        <w:rPr>
-          <w:sz w:val="24"/>
-          <w:szCs w:val="24"/>
-        </w:rPr>
-        <w:t>:</w:t>
+        <w:t>for BookService and BookRepository:</w:t>
       </w:r>
     </w:p>
     <w:p>
@@ -827,7 +588,7 @@
           <w:noProof/>
         </w:rPr>
         <w:drawing>
-          <wp:anchor distT="0" distB="0" distL="114300" distR="114300" simplePos="0" relativeHeight="251669504" behindDoc="1" locked="0" layoutInCell="1" allowOverlap="1" wp14:anchorId="7B96D71F" wp14:editId="6D83B156">
+          <wp:anchor distT="0" distB="0" distL="114300" distR="114300" simplePos="0" relativeHeight="251669504" behindDoc="1" locked="0" layoutInCell="1" allowOverlap="1" wp14:anchorId="7B96D71F" wp14:editId="74C7E9DA">
             <wp:simplePos x="0" y="0"/>
             <wp:positionH relativeFrom="margin">
               <wp:posOffset>143510</wp:posOffset>
@@ -915,21 +676,12 @@
           </wp:anchor>
         </w:drawing>
       </w:r>
-      <w:proofErr w:type="gramStart"/>
       <w:r>
         <w:rPr>
           <w:b/>
           <w:bCs/>
         </w:rPr>
-        <w:t>BookRepository.java :</w:t>
-      </w:r>
-      <w:proofErr w:type="gramEnd"/>
-      <w:r>
-        <w:rPr>
-          <w:b/>
-          <w:bCs/>
-        </w:rPr>
-        <w:t xml:space="preserve"> </w:t>
+        <w:t xml:space="preserve">BookRepository.java : </w:t>
       </w:r>
     </w:p>
     <w:p>
@@ -1017,28 +769,19 @@
           <w:bCs/>
         </w:rPr>
       </w:pPr>
-      <w:proofErr w:type="gramStart"/>
       <w:r>
         <w:rPr>
           <w:b/>
           <w:bCs/>
         </w:rPr>
-        <w:t>BookService.java :</w:t>
-      </w:r>
-      <w:proofErr w:type="gramEnd"/>
-      <w:r>
-        <w:rPr>
-          <w:b/>
-          <w:bCs/>
-        </w:rPr>
-        <w:t xml:space="preserve"> </w:t>
+        <w:t xml:space="preserve">BookService.java : </w:t>
       </w:r>
       <w:r>
         <w:rPr>
           <w:noProof/>
         </w:rPr>
         <w:drawing>
-          <wp:anchor distT="0" distB="0" distL="114300" distR="114300" simplePos="0" relativeHeight="251670528" behindDoc="1" locked="0" layoutInCell="1" allowOverlap="1" wp14:anchorId="181B2113" wp14:editId="0FE51891">
+          <wp:anchor distT="0" distB="0" distL="114300" distR="114300" simplePos="0" relativeHeight="251670528" behindDoc="1" locked="0" layoutInCell="1" allowOverlap="1" wp14:anchorId="181B2113" wp14:editId="6398B796">
             <wp:simplePos x="0" y="0"/>
             <wp:positionH relativeFrom="margin">
               <wp:align>left</wp:align>
@@ -1286,17 +1029,8 @@
           <w:b/>
           <w:bCs/>
         </w:rPr>
-        <w:t xml:space="preserve">Folder </w:t>
+        <w:t>Folder Structure :</w:t>
       </w:r>
-      <w:proofErr w:type="gramStart"/>
-      <w:r>
-        <w:rPr>
-          <w:b/>
-          <w:bCs/>
-        </w:rPr>
-        <w:t>Structure :</w:t>
-      </w:r>
-      <w:proofErr w:type="gramEnd"/>
     </w:p>
     <w:p>
       <w:pPr>
@@ -1313,7 +1047,7 @@
           <w:noProof/>
         </w:rPr>
         <w:drawing>
-          <wp:anchor distT="0" distB="0" distL="114300" distR="114300" simplePos="0" relativeHeight="251672576" behindDoc="1" locked="0" layoutInCell="1" allowOverlap="1" wp14:anchorId="10A24139" wp14:editId="5FE7A6ED">
+          <wp:anchor distT="0" distB="0" distL="114300" distR="114300" simplePos="0" relativeHeight="251672576" behindDoc="1" locked="0" layoutInCell="1" allowOverlap="1" wp14:anchorId="10A24139" wp14:editId="1702DB03">
             <wp:simplePos x="0" y="0"/>
             <wp:positionH relativeFrom="margin">
               <wp:posOffset>1598873</wp:posOffset>
@@ -1622,7 +1356,7 @@
           <w:szCs w:val="24"/>
         </w:rPr>
         <w:drawing>
-          <wp:anchor distT="0" distB="0" distL="114300" distR="114300" simplePos="0" relativeHeight="251673600" behindDoc="1" locked="0" layoutInCell="1" allowOverlap="1" wp14:anchorId="6170B2B8" wp14:editId="2B678B90">
+          <wp:anchor distT="0" distB="0" distL="114300" distR="114300" simplePos="0" relativeHeight="251673600" behindDoc="1" locked="0" layoutInCell="1" allowOverlap="1" wp14:anchorId="6170B2B8" wp14:editId="27843C1D">
             <wp:simplePos x="0" y="0"/>
             <wp:positionH relativeFrom="margin">
               <wp:align>center</wp:align>
@@ -1747,21 +1481,12 @@
     <w:pPr>
       <w:pStyle w:val="Footer"/>
     </w:pPr>
-    <w:proofErr w:type="gramStart"/>
     <w:r>
       <w:rPr>
         <w:b/>
         <w:bCs/>
       </w:rPr>
-      <w:t>Name :</w:t>
-    </w:r>
-    <w:proofErr w:type="gramEnd"/>
-    <w:r>
-      <w:rPr>
-        <w:b/>
-        <w:bCs/>
-      </w:rPr>
-      <w:t xml:space="preserve"> </w:t>
+      <w:t xml:space="preserve">Name : </w:t>
     </w:r>
     <w:r>
       <w:t>Kushagra Chaturvedi</w:t>
@@ -1775,23 +1500,7 @@
         <w:b/>
         <w:bCs/>
       </w:rPr>
-      <w:t xml:space="preserve">Superset </w:t>
-    </w:r>
-    <w:proofErr w:type="gramStart"/>
-    <w:r>
-      <w:rPr>
-        <w:b/>
-        <w:bCs/>
-      </w:rPr>
-      <w:t>Id :</w:t>
-    </w:r>
-    <w:proofErr w:type="gramEnd"/>
-    <w:r>
-      <w:rPr>
-        <w:b/>
-        <w:bCs/>
-      </w:rPr>
-      <w:t xml:space="preserve"> </w:t>
+      <w:t xml:space="preserve">Superset Id : </w:t>
     </w:r>
     <w:r>
       <w:t>6390616</w:t>
@@ -4606,6 +4315,7 @@
   <w:style w:type="character" w:default="1" w:styleId="DefaultParagraphFont">
     <w:name w:val="Default Paragraph Font"/>
     <w:uiPriority w:val="1"/>
+    <w:semiHidden/>
     <w:unhideWhenUsed/>
   </w:style>
   <w:style w:type="table" w:default="1" w:styleId="TableNormal">

</xml_diff>